<commit_message>
Update before second class #2
</commit_message>
<xml_diff>
--- a/Notes/CSS.docx
+++ b/Notes/CSS.docx
@@ -911,43 +911,130 @@
           <w:sz w:val="24"/>
           <w:szCs w:val="24"/>
         </w:rPr>
-        <w:t xml:space="preserve">To set the font size in </w:t>
-      </w:r>
-      <w:proofErr w:type="spellStart"/>
-      <w:r>
-        <w:rPr>
-          <w:rFonts w:ascii="Times New Roman" w:hAnsi="Times New Roman" w:cs="Times New Roman"/>
-          <w:sz w:val="24"/>
-          <w:szCs w:val="24"/>
-        </w:rPr>
-        <w:t>px</w:t>
-      </w:r>
-      <w:proofErr w:type="spellEnd"/>
-      <w:r>
-        <w:rPr>
-          <w:rFonts w:ascii="Times New Roman" w:hAnsi="Times New Roman" w:cs="Times New Roman"/>
-          <w:sz w:val="24"/>
-          <w:szCs w:val="24"/>
-        </w:rPr>
-        <w:t xml:space="preserve">, </w:t>
-      </w:r>
-      <w:proofErr w:type="spellStart"/>
-      <w:r>
-        <w:rPr>
-          <w:rFonts w:ascii="Times New Roman" w:hAnsi="Times New Roman" w:cs="Times New Roman"/>
-          <w:sz w:val="24"/>
-          <w:szCs w:val="24"/>
-        </w:rPr>
-        <w:t>em</w:t>
-      </w:r>
-      <w:proofErr w:type="spellEnd"/>
-      <w:r>
-        <w:rPr>
-          <w:rFonts w:ascii="Times New Roman" w:hAnsi="Times New Roman" w:cs="Times New Roman"/>
-          <w:sz w:val="24"/>
-          <w:szCs w:val="24"/>
-        </w:rPr>
-        <w:t>, % etc</w:t>
+        <w:t>To set the font size in px, em, % etc</w:t>
+      </w:r>
+    </w:p>
+    <w:p>
+      <w:pPr>
+        <w:pStyle w:val="ListParagraph"/>
+        <w:numPr>
+          <w:ilvl w:val="0"/>
+          <w:numId w:val="9"/>
+        </w:numPr>
+        <w:rPr>
+          <w:b/>
+          <w:bCs/>
+        </w:rPr>
+      </w:pPr>
+      <w:r>
+        <w:rPr>
+          <w:rFonts w:ascii="Times New Roman" w:hAnsi="Times New Roman" w:cs="Times New Roman"/>
+          <w:b/>
+          <w:bCs/>
+          <w:sz w:val="24"/>
+          <w:szCs w:val="24"/>
+        </w:rPr>
+        <w:t xml:space="preserve">margin (margin-top, </w:t>
+      </w:r>
+      <w:r>
+        <w:rPr>
+          <w:rFonts w:ascii="Times New Roman" w:hAnsi="Times New Roman" w:cs="Times New Roman"/>
+          <w:b/>
+          <w:bCs/>
+          <w:sz w:val="24"/>
+          <w:szCs w:val="24"/>
+        </w:rPr>
+        <w:t>margin-</w:t>
+      </w:r>
+      <w:r>
+        <w:rPr>
+          <w:rFonts w:ascii="Times New Roman" w:hAnsi="Times New Roman" w:cs="Times New Roman"/>
+          <w:b/>
+          <w:bCs/>
+          <w:sz w:val="24"/>
+          <w:szCs w:val="24"/>
+        </w:rPr>
+        <w:t>bottom</w:t>
+      </w:r>
+      <w:r>
+        <w:rPr>
+          <w:rFonts w:ascii="Times New Roman" w:hAnsi="Times New Roman" w:cs="Times New Roman"/>
+          <w:b/>
+          <w:bCs/>
+          <w:sz w:val="24"/>
+          <w:szCs w:val="24"/>
+        </w:rPr>
+        <w:t>,</w:t>
+      </w:r>
+      <w:r>
+        <w:rPr>
+          <w:rFonts w:ascii="Times New Roman" w:hAnsi="Times New Roman" w:cs="Times New Roman"/>
+          <w:b/>
+          <w:bCs/>
+          <w:sz w:val="24"/>
+          <w:szCs w:val="24"/>
+        </w:rPr>
+        <w:t xml:space="preserve"> </w:t>
+      </w:r>
+      <w:r>
+        <w:rPr>
+          <w:rFonts w:ascii="Times New Roman" w:hAnsi="Times New Roman" w:cs="Times New Roman"/>
+          <w:b/>
+          <w:bCs/>
+          <w:sz w:val="24"/>
+          <w:szCs w:val="24"/>
+        </w:rPr>
+        <w:t>margin-</w:t>
+      </w:r>
+      <w:r>
+        <w:rPr>
+          <w:rFonts w:ascii="Times New Roman" w:hAnsi="Times New Roman" w:cs="Times New Roman"/>
+          <w:b/>
+          <w:bCs/>
+          <w:sz w:val="24"/>
+          <w:szCs w:val="24"/>
+        </w:rPr>
+        <w:t>left</w:t>
+      </w:r>
+      <w:r>
+        <w:rPr>
+          <w:rFonts w:ascii="Times New Roman" w:hAnsi="Times New Roman" w:cs="Times New Roman"/>
+          <w:b/>
+          <w:bCs/>
+          <w:sz w:val="24"/>
+          <w:szCs w:val="24"/>
+        </w:rPr>
+        <w:t>,</w:t>
+      </w:r>
+      <w:r>
+        <w:rPr>
+          <w:rFonts w:ascii="Times New Roman" w:hAnsi="Times New Roman" w:cs="Times New Roman"/>
+          <w:b/>
+          <w:bCs/>
+          <w:sz w:val="24"/>
+          <w:szCs w:val="24"/>
+        </w:rPr>
+        <w:t xml:space="preserve"> </w:t>
+      </w:r>
+      <w:r>
+        <w:rPr>
+          <w:rFonts w:ascii="Times New Roman" w:hAnsi="Times New Roman" w:cs="Times New Roman"/>
+          <w:b/>
+          <w:bCs/>
+          <w:sz w:val="24"/>
+          <w:szCs w:val="24"/>
+        </w:rPr>
+        <w:t>margin-</w:t>
+      </w:r>
+      <w:r>
+        <w:rPr>
+          <w:rFonts w:ascii="Times New Roman" w:hAnsi="Times New Roman" w:cs="Times New Roman"/>
+          <w:b/>
+          <w:bCs/>
+          <w:sz w:val="24"/>
+          <w:szCs w:val="24"/>
+        </w:rPr>
+        <w:t>right)</w:t>
       </w:r>
     </w:p>
     <w:sectPr>

</xml_diff>

<commit_message>
test on practice questions3
</commit_message>
<xml_diff>
--- a/Notes/CSS.docx
+++ b/Notes/CSS.docx
@@ -24,8 +24,7 @@
     <w:p>
       <w:pPr>
         <w:rPr>
-          <w:rFonts w:ascii="Times New Roman" w:hAnsi="Times New Roman" w:cs="Times New Roman"/>
-          <w:sz w:val="24"/>
+          <w:rFonts w:cs="Times New Roman"/>
           <w:szCs w:val="24"/>
           <w:u w:val="single"/>
         </w:rPr>
@@ -39,34 +38,31 @@
           <w:numId w:val="8"/>
         </w:numPr>
         <w:rPr>
-          <w:rFonts w:ascii="Times New Roman" w:hAnsi="Times New Roman" w:cs="Times New Roman"/>
-          <w:sz w:val="24"/>
+          <w:rFonts w:cs="Times New Roman"/>
           <w:szCs w:val="24"/>
           <w:u w:val="single"/>
         </w:rPr>
       </w:pPr>
       <w:r>
         <w:rPr>
-          <w:rFonts w:ascii="Times New Roman" w:hAnsi="Times New Roman" w:cs="Times New Roman"/>
-          <w:b/>
-          <w:bCs/>
-          <w:sz w:val="24"/>
+          <w:rFonts w:cs="Times New Roman"/>
+          <w:b/>
+          <w:bCs/>
           <w:szCs w:val="24"/>
         </w:rPr>
         <w:t>Inline CSS</w:t>
       </w:r>
       <w:r>
         <w:rPr>
-          <w:rFonts w:ascii="Times New Roman" w:hAnsi="Times New Roman" w:cs="Times New Roman"/>
-          <w:sz w:val="24"/>
+          <w:rFonts w:cs="Times New Roman"/>
           <w:szCs w:val="24"/>
         </w:rPr>
         <w:t>: Styling that comes within the tag</w:t>
       </w:r>
       <w:r>
         <w:rPr>
-          <w:rFonts w:ascii="Times New Roman" w:hAnsi="Times New Roman" w:cs="Times New Roman"/>
-          <w:sz w:val="24"/>
+          <w:rFonts w:cs="Times New Roman"/>
+          <w:noProof/>
           <w:szCs w:val="24"/>
         </w:rPr>
         <w:drawing>
@@ -109,8 +105,7 @@
     <w:p>
       <w:pPr>
         <w:rPr>
-          <w:rFonts w:ascii="Times New Roman" w:hAnsi="Times New Roman" w:cs="Times New Roman"/>
-          <w:sz w:val="24"/>
+          <w:rFonts w:cs="Times New Roman"/>
           <w:szCs w:val="24"/>
           <w:u w:val="single"/>
         </w:rPr>
@@ -124,96 +119,85 @@
           <w:numId w:val="8"/>
         </w:numPr>
         <w:rPr>
-          <w:rFonts w:ascii="Times New Roman" w:hAnsi="Times New Roman" w:cs="Times New Roman"/>
-          <w:sz w:val="24"/>
+          <w:rFonts w:cs="Times New Roman"/>
           <w:szCs w:val="24"/>
           <w:u w:val="single"/>
         </w:rPr>
       </w:pPr>
       <w:r>
         <w:rPr>
-          <w:rFonts w:ascii="Times New Roman" w:hAnsi="Times New Roman" w:cs="Times New Roman"/>
-          <w:b/>
-          <w:bCs/>
-          <w:sz w:val="24"/>
+          <w:rFonts w:cs="Times New Roman"/>
+          <w:b/>
+          <w:bCs/>
           <w:szCs w:val="24"/>
         </w:rPr>
         <w:t>Internal CSS</w:t>
       </w:r>
       <w:r>
         <w:rPr>
-          <w:rFonts w:ascii="Times New Roman" w:hAnsi="Times New Roman" w:cs="Times New Roman"/>
-          <w:sz w:val="24"/>
+          <w:rFonts w:cs="Times New Roman"/>
           <w:szCs w:val="24"/>
         </w:rPr>
         <w:t xml:space="preserve">: Styling that is done outside the tag but within the same html file using </w:t>
       </w:r>
       <w:r>
         <w:rPr>
-          <w:rFonts w:ascii="Times New Roman" w:hAnsi="Times New Roman" w:cs="Times New Roman"/>
-          <w:b/>
-          <w:bCs/>
-          <w:sz w:val="24"/>
+          <w:rFonts w:cs="Times New Roman"/>
+          <w:b/>
+          <w:bCs/>
           <w:szCs w:val="24"/>
         </w:rPr>
         <w:t xml:space="preserve">&lt;style&gt; </w:t>
       </w:r>
       <w:r>
         <w:rPr>
-          <w:rFonts w:ascii="Times New Roman" w:hAnsi="Times New Roman" w:cs="Times New Roman"/>
-          <w:sz w:val="24"/>
+          <w:rFonts w:cs="Times New Roman"/>
           <w:szCs w:val="24"/>
         </w:rPr>
         <w:t xml:space="preserve">tag and </w:t>
       </w:r>
       <w:r>
         <w:rPr>
-          <w:rFonts w:ascii="Times New Roman" w:hAnsi="Times New Roman" w:cs="Times New Roman"/>
-          <w:b/>
-          <w:bCs/>
-          <w:sz w:val="24"/>
+          <w:rFonts w:cs="Times New Roman"/>
+          <w:b/>
+          <w:bCs/>
           <w:szCs w:val="24"/>
         </w:rPr>
         <w:t xml:space="preserve">class </w:t>
       </w:r>
       <w:r>
         <w:rPr>
-          <w:rFonts w:ascii="Times New Roman" w:hAnsi="Times New Roman" w:cs="Times New Roman"/>
-          <w:sz w:val="24"/>
+          <w:rFonts w:cs="Times New Roman"/>
           <w:szCs w:val="24"/>
         </w:rPr>
         <w:t xml:space="preserve">or </w:t>
       </w:r>
       <w:r>
         <w:rPr>
-          <w:rFonts w:ascii="Times New Roman" w:hAnsi="Times New Roman" w:cs="Times New Roman"/>
-          <w:b/>
-          <w:bCs/>
-          <w:sz w:val="24"/>
+          <w:rFonts w:cs="Times New Roman"/>
+          <w:b/>
+          <w:bCs/>
           <w:szCs w:val="24"/>
         </w:rPr>
         <w:t xml:space="preserve">id </w:t>
       </w:r>
       <w:r>
         <w:rPr>
-          <w:rFonts w:ascii="Times New Roman" w:hAnsi="Times New Roman" w:cs="Times New Roman"/>
-          <w:sz w:val="24"/>
+          <w:rFonts w:cs="Times New Roman"/>
           <w:szCs w:val="24"/>
         </w:rPr>
         <w:t>attribute</w:t>
       </w:r>
       <w:r>
         <w:rPr>
-          <w:rFonts w:ascii="Times New Roman" w:hAnsi="Times New Roman" w:cs="Times New Roman"/>
-          <w:sz w:val="24"/>
+          <w:rFonts w:cs="Times New Roman"/>
           <w:szCs w:val="24"/>
         </w:rPr>
         <w:tab/>
       </w:r>
       <w:r>
         <w:rPr>
-          <w:rFonts w:ascii="Times New Roman" w:hAnsi="Times New Roman" w:cs="Times New Roman"/>
-          <w:sz w:val="24"/>
+          <w:rFonts w:cs="Times New Roman"/>
           <w:szCs w:val="24"/>
         </w:rPr>
         <w:tab/>
@@ -260,8 +244,8 @@
       </w:r>
       <w:r>
         <w:rPr>
-          <w:rFonts w:ascii="Times New Roman" w:hAnsi="Times New Roman" w:cs="Times New Roman"/>
-          <w:sz w:val="24"/>
+          <w:rFonts w:cs="Times New Roman"/>
+          <w:noProof/>
           <w:szCs w:val="24"/>
         </w:rPr>
         <w:drawing>
@@ -305,8 +289,7 @@
       <w:pPr>
         <w:pStyle w:val="ListParagraph"/>
         <w:rPr>
-          <w:rFonts w:ascii="Times New Roman" w:hAnsi="Times New Roman" w:cs="Times New Roman"/>
-          <w:sz w:val="24"/>
+          <w:rFonts w:cs="Times New Roman"/>
           <w:szCs w:val="24"/>
           <w:u w:val="single"/>
         </w:rPr>
@@ -315,8 +298,7 @@
     <w:p>
       <w:pPr>
         <w:rPr>
-          <w:rFonts w:ascii="Times New Roman" w:hAnsi="Times New Roman" w:cs="Times New Roman"/>
-          <w:sz w:val="24"/>
+          <w:rFonts w:cs="Times New Roman"/>
           <w:szCs w:val="24"/>
           <w:u w:val="single"/>
         </w:rPr>
@@ -330,34 +312,31 @@
           <w:numId w:val="8"/>
         </w:numPr>
         <w:rPr>
-          <w:rFonts w:ascii="Times New Roman" w:hAnsi="Times New Roman" w:cs="Times New Roman"/>
-          <w:sz w:val="24"/>
+          <w:rFonts w:cs="Times New Roman"/>
           <w:szCs w:val="24"/>
           <w:u w:val="single"/>
         </w:rPr>
       </w:pPr>
       <w:r>
         <w:rPr>
-          <w:rFonts w:ascii="Times New Roman" w:hAnsi="Times New Roman" w:cs="Times New Roman"/>
-          <w:b/>
-          <w:bCs/>
-          <w:sz w:val="24"/>
+          <w:rFonts w:cs="Times New Roman"/>
+          <w:b/>
+          <w:bCs/>
           <w:szCs w:val="24"/>
         </w:rPr>
         <w:t>External CSS</w:t>
       </w:r>
       <w:r>
         <w:rPr>
-          <w:rFonts w:ascii="Times New Roman" w:hAnsi="Times New Roman" w:cs="Times New Roman"/>
-          <w:sz w:val="24"/>
+          <w:rFonts w:cs="Times New Roman"/>
           <w:szCs w:val="24"/>
         </w:rPr>
         <w:t>: Styling done using a separate CSS file</w:t>
       </w:r>
       <w:r>
         <w:rPr>
-          <w:rFonts w:ascii="Times New Roman" w:hAnsi="Times New Roman" w:cs="Times New Roman"/>
-          <w:sz w:val="24"/>
+          <w:rFonts w:cs="Times New Roman"/>
+          <w:noProof/>
           <w:szCs w:val="24"/>
         </w:rPr>
         <w:drawing>
@@ -440,26 +419,23 @@
     <w:p>
       <w:pPr>
         <w:rPr>
-          <w:rFonts w:ascii="Times New Roman" w:hAnsi="Times New Roman" w:cs="Times New Roman"/>
-          <w:sz w:val="24"/>
-          <w:szCs w:val="24"/>
-        </w:rPr>
-      </w:pPr>
-    </w:p>
-    <w:p>
-      <w:pPr>
-        <w:rPr>
-          <w:rFonts w:ascii="Times New Roman" w:hAnsi="Times New Roman" w:cs="Times New Roman"/>
-          <w:sz w:val="24"/>
-          <w:szCs w:val="24"/>
-        </w:rPr>
-      </w:pPr>
-    </w:p>
-    <w:p>
-      <w:pPr>
-        <w:rPr>
-          <w:rFonts w:ascii="Times New Roman" w:hAnsi="Times New Roman" w:cs="Times New Roman"/>
-          <w:sz w:val="24"/>
+          <w:rFonts w:cs="Times New Roman"/>
+          <w:szCs w:val="24"/>
+        </w:rPr>
+      </w:pPr>
+    </w:p>
+    <w:p>
+      <w:pPr>
+        <w:rPr>
+          <w:rFonts w:cs="Times New Roman"/>
+          <w:szCs w:val="24"/>
+        </w:rPr>
+      </w:pPr>
+    </w:p>
+    <w:p>
+      <w:pPr>
+        <w:rPr>
+          <w:rFonts w:cs="Times New Roman"/>
           <w:szCs w:val="24"/>
         </w:rPr>
       </w:pPr>
@@ -490,18 +466,16 @@
       </w:pPr>
       <w:r>
         <w:rPr>
-          <w:rFonts w:ascii="Times New Roman" w:hAnsi="Times New Roman" w:cs="Times New Roman"/>
-          <w:b/>
-          <w:bCs/>
-          <w:sz w:val="24"/>
+          <w:rFonts w:cs="Times New Roman"/>
+          <w:b/>
+          <w:bCs/>
           <w:szCs w:val="24"/>
         </w:rPr>
         <w:t>z-index</w:t>
       </w:r>
       <w:r>
         <w:rPr>
-          <w:rFonts w:ascii="Times New Roman" w:hAnsi="Times New Roman" w:cs="Times New Roman"/>
-          <w:sz w:val="24"/>
+          <w:rFonts w:cs="Times New Roman"/>
           <w:szCs w:val="24"/>
         </w:rPr>
         <w:t>:</w:t>
@@ -517,8 +491,7 @@
       </w:pPr>
       <w:r>
         <w:rPr>
-          <w:rFonts w:ascii="Times New Roman" w:hAnsi="Times New Roman" w:cs="Times New Roman"/>
-          <w:sz w:val="24"/>
+          <w:rFonts w:cs="Times New Roman"/>
           <w:szCs w:val="24"/>
         </w:rPr>
         <w:t>Attribute which is used to set the layering (overlapping) order in an html webpage</w:t>
@@ -534,29 +507,10 @@
       </w:pPr>
       <w:r>
         <w:rPr>
-          <w:rFonts w:ascii="Times New Roman" w:hAnsi="Times New Roman" w:cs="Times New Roman"/>
-          <w:sz w:val="24"/>
-          <w:szCs w:val="24"/>
-        </w:rPr>
-        <w:t xml:space="preserve">Takes the values: 0, 1, 2, </w:t>
-      </w:r>
-      <w:proofErr w:type="gramStart"/>
-      <w:r>
-        <w:rPr>
-          <w:rFonts w:ascii="Times New Roman" w:hAnsi="Times New Roman" w:cs="Times New Roman"/>
-          <w:sz w:val="24"/>
-          <w:szCs w:val="24"/>
-        </w:rPr>
-        <w:t>3..</w:t>
-      </w:r>
-      <w:proofErr w:type="gramEnd"/>
-      <w:r>
-        <w:rPr>
-          <w:rFonts w:ascii="Times New Roman" w:hAnsi="Times New Roman" w:cs="Times New Roman"/>
-          <w:sz w:val="24"/>
-          <w:szCs w:val="24"/>
-        </w:rPr>
-        <w:t>etc</w:t>
+          <w:rFonts w:cs="Times New Roman"/>
+          <w:szCs w:val="24"/>
+        </w:rPr>
+        <w:t>Takes the values: 0, 1, 2, 3..etc</w:t>
       </w:r>
     </w:p>
     <w:p>
@@ -569,48 +523,42 @@
       </w:pPr>
       <w:r>
         <w:rPr>
-          <w:rFonts w:ascii="Times New Roman" w:hAnsi="Times New Roman" w:cs="Times New Roman"/>
-          <w:sz w:val="24"/>
+          <w:rFonts w:cs="Times New Roman"/>
           <w:szCs w:val="24"/>
         </w:rPr>
         <w:t>0 being the inward layer and as the number increases the layers appears to be on top of the other layers</w:t>
       </w:r>
       <w:r>
         <w:rPr>
-          <w:rFonts w:ascii="Times New Roman" w:hAnsi="Times New Roman" w:cs="Times New Roman"/>
-          <w:sz w:val="24"/>
+          <w:rFonts w:cs="Times New Roman"/>
           <w:szCs w:val="24"/>
         </w:rPr>
         <w:tab/>
       </w:r>
       <w:r>
         <w:rPr>
-          <w:rFonts w:ascii="Times New Roman" w:hAnsi="Times New Roman" w:cs="Times New Roman"/>
-          <w:sz w:val="24"/>
+          <w:rFonts w:cs="Times New Roman"/>
           <w:szCs w:val="24"/>
         </w:rPr>
         <w:tab/>
       </w:r>
       <w:r>
         <w:rPr>
-          <w:rFonts w:ascii="Times New Roman" w:hAnsi="Times New Roman" w:cs="Times New Roman"/>
-          <w:sz w:val="24"/>
+          <w:rFonts w:cs="Times New Roman"/>
           <w:szCs w:val="24"/>
         </w:rPr>
         <w:tab/>
       </w:r>
       <w:r>
         <w:rPr>
-          <w:rFonts w:ascii="Times New Roman" w:hAnsi="Times New Roman" w:cs="Times New Roman"/>
-          <w:sz w:val="24"/>
+          <w:rFonts w:cs="Times New Roman"/>
           <w:szCs w:val="24"/>
         </w:rPr>
         <w:tab/>
       </w:r>
       <w:r>
         <w:rPr>
-          <w:rFonts w:ascii="Times New Roman" w:hAnsi="Times New Roman" w:cs="Times New Roman"/>
-          <w:sz w:val="24"/>
+          <w:rFonts w:cs="Times New Roman"/>
           <w:szCs w:val="24"/>
         </w:rPr>
         <w:tab/>
@@ -657,8 +605,8 @@
       </w:r>
       <w:r>
         <w:rPr>
-          <w:rFonts w:ascii="Times New Roman" w:hAnsi="Times New Roman" w:cs="Times New Roman"/>
-          <w:sz w:val="24"/>
+          <w:rFonts w:cs="Times New Roman"/>
+          <w:noProof/>
           <w:szCs w:val="24"/>
         </w:rPr>
         <w:drawing>
@@ -700,6 +648,9 @@
     </w:p>
     <w:p>
       <w:r>
+        <w:rPr>
+          <w:noProof/>
+        </w:rPr>
         <w:lastRenderedPageBreak/>
         <w:drawing>
           <wp:inline distT="0" distB="0" distL="0" distR="0" wp14:anchorId="7A396DF7" wp14:editId="28A9572F">
@@ -745,14 +696,24 @@
           <w:ilvl w:val="1"/>
           <w:numId w:val="9"/>
         </w:numPr>
-      </w:pPr>
-      <w:r>
-        <w:rPr>
-          <w:rFonts w:ascii="Times New Roman" w:hAnsi="Times New Roman" w:cs="Times New Roman"/>
-          <w:sz w:val="24"/>
-          <w:szCs w:val="24"/>
-        </w:rPr>
-        <w:t>NB: If element A has z-index: 0 and element B has z-index: 5, no matter how big is the z-index value is for a child element of A, child of A can never be on top of element B.</w:t>
+        <w:rPr>
+          <w:rFonts w:asciiTheme="minorHAnsi" w:hAnsiTheme="minorHAnsi"/>
+          <w:sz w:val="22"/>
+        </w:rPr>
+      </w:pPr>
+      <w:r>
+        <w:rPr>
+          <w:rFonts w:cs="Times New Roman"/>
+          <w:szCs w:val="24"/>
+        </w:rPr>
+        <w:t>NB: If element A has z-index: 0 and element B has z-index: 5, no matter how big is the z-index value is for a child element of A, child of A can never be on top of element B</w:t>
+      </w:r>
+      <w:r>
+        <w:rPr>
+          <w:rFonts w:cs="Times New Roman"/>
+          <w:szCs w:val="24"/>
+        </w:rPr>
+        <w:t>.</w:t>
       </w:r>
     </w:p>
     <w:p/>
@@ -763,21 +724,1103 @@
           <w:ilvl w:val="0"/>
           <w:numId w:val="9"/>
         </w:numPr>
-      </w:pPr>
-      <w:r>
-        <w:rPr>
-          <w:rFonts w:ascii="Times New Roman" w:hAnsi="Times New Roman" w:cs="Times New Roman"/>
-          <w:b/>
-          <w:bCs/>
-          <w:sz w:val="24"/>
+        <w:rPr>
+          <w:rFonts w:asciiTheme="minorHAnsi" w:hAnsiTheme="minorHAnsi"/>
+          <w:sz w:val="22"/>
+        </w:rPr>
+      </w:pPr>
+      <w:r>
+        <w:rPr>
+          <w:rFonts w:cs="Times New Roman"/>
+          <w:b/>
+          <w:bCs/>
+          <w:szCs w:val="24"/>
+        </w:rPr>
+        <w:t>inline-block</w:t>
+      </w:r>
+      <w:r>
+        <w:rPr>
+          <w:rFonts w:cs="Times New Roman"/>
+          <w:szCs w:val="24"/>
+        </w:rPr>
+        <w:t>:</w:t>
+      </w:r>
+    </w:p>
+    <w:p>
+      <w:pPr>
+        <w:pStyle w:val="ListParagraph"/>
+        <w:numPr>
+          <w:ilvl w:val="1"/>
+          <w:numId w:val="9"/>
+        </w:numPr>
+        <w:rPr>
+          <w:rFonts w:asciiTheme="minorHAnsi" w:hAnsiTheme="minorHAnsi"/>
+          <w:sz w:val="22"/>
+        </w:rPr>
+      </w:pPr>
+      <w:r>
+        <w:rPr>
+          <w:rFonts w:cs="Times New Roman"/>
+          <w:szCs w:val="24"/>
+        </w:rPr>
+        <w:t xml:space="preserve">It is a value that goes into </w:t>
+      </w:r>
+      <w:r>
+        <w:rPr>
+          <w:rFonts w:cs="Times New Roman"/>
+          <w:b/>
+          <w:bCs/>
+          <w:szCs w:val="24"/>
+        </w:rPr>
+        <w:t xml:space="preserve">display </w:t>
+      </w:r>
+      <w:r>
+        <w:rPr>
+          <w:rFonts w:cs="Times New Roman"/>
+          <w:szCs w:val="24"/>
+        </w:rPr>
+        <w:t>attribute so that the values are presented in a horizontal manner</w:t>
+      </w:r>
+      <w:r>
+        <w:rPr>
+          <w:rFonts w:cs="Times New Roman"/>
+          <w:szCs w:val="24"/>
+        </w:rPr>
+        <w:t xml:space="preserve"> with a specific thickness to the border</w:t>
+      </w:r>
+      <w:r>
+        <w:rPr>
+          <w:noProof/>
+        </w:rPr>
+        <w:drawing>
+          <wp:inline distT="0" distB="0" distL="0" distR="0" wp14:anchorId="4B74E8F5" wp14:editId="5F19E2E2">
+            <wp:extent cx="2104762" cy="647619"/>
+            <wp:effectExtent l="0" t="0" r="0" b="635"/>
+            <wp:docPr id="3" name="Picture 3"/>
+            <wp:cNvGraphicFramePr>
+              <a:graphicFrameLocks xmlns:a="http://schemas.openxmlformats.org/drawingml/2006/main" noChangeAspect="1"/>
+            </wp:cNvGraphicFramePr>
+            <a:graphic xmlns:a="http://schemas.openxmlformats.org/drawingml/2006/main">
+              <a:graphicData uri="http://schemas.openxmlformats.org/drawingml/2006/picture">
+                <pic:pic xmlns:pic="http://schemas.openxmlformats.org/drawingml/2006/picture">
+                  <pic:nvPicPr>
+                    <pic:cNvPr id="1" name=""/>
+                    <pic:cNvPicPr/>
+                  </pic:nvPicPr>
+                  <pic:blipFill>
+                    <a:blip r:embed="rId14"/>
+                    <a:stretch>
+                      <a:fillRect/>
+                    </a:stretch>
+                  </pic:blipFill>
+                  <pic:spPr>
+                    <a:xfrm>
+                      <a:off x="0" y="0"/>
+                      <a:ext cx="2104762" cy="647619"/>
+                    </a:xfrm>
+                    <a:prstGeom prst="rect">
+                      <a:avLst/>
+                    </a:prstGeom>
+                  </pic:spPr>
+                </pic:pic>
+              </a:graphicData>
+            </a:graphic>
+          </wp:inline>
+        </w:drawing>
+      </w:r>
+    </w:p>
+    <w:p>
+      <w:pPr>
+        <w:pStyle w:val="ListParagraph"/>
+        <w:numPr>
+          <w:ilvl w:val="1"/>
+          <w:numId w:val="9"/>
+        </w:numPr>
+        <w:rPr>
+          <w:rFonts w:asciiTheme="minorHAnsi" w:hAnsiTheme="minorHAnsi"/>
+          <w:sz w:val="22"/>
+        </w:rPr>
+      </w:pPr>
+      <w:r>
+        <w:drawing>
+          <wp:inline distT="0" distB="0" distL="0" distR="0" wp14:anchorId="2A176E7C" wp14:editId="46FF2023">
+            <wp:extent cx="485030" cy="317500"/>
+            <wp:effectExtent l="0" t="0" r="0" b="6350"/>
+            <wp:docPr id="2" name="Picture 2"/>
+            <wp:cNvGraphicFramePr>
+              <a:graphicFrameLocks xmlns:a="http://schemas.openxmlformats.org/drawingml/2006/main" noChangeAspect="1"/>
+            </wp:cNvGraphicFramePr>
+            <a:graphic xmlns:a="http://schemas.openxmlformats.org/drawingml/2006/main">
+              <a:graphicData uri="http://schemas.openxmlformats.org/drawingml/2006/picture">
+                <pic:pic xmlns:pic="http://schemas.openxmlformats.org/drawingml/2006/picture">
+                  <pic:nvPicPr>
+                    <pic:cNvPr id="1" name=""/>
+                    <pic:cNvPicPr/>
+                  </pic:nvPicPr>
+                  <pic:blipFill>
+                    <a:blip r:embed="rId15"/>
+                    <a:stretch>
+                      <a:fillRect/>
+                    </a:stretch>
+                  </pic:blipFill>
+                  <pic:spPr>
+                    <a:xfrm>
+                      <a:off x="0" y="0"/>
+                      <a:ext cx="501359" cy="328189"/>
+                    </a:xfrm>
+                    <a:prstGeom prst="rect">
+                      <a:avLst/>
+                    </a:prstGeom>
+                  </pic:spPr>
+                </pic:pic>
+              </a:graphicData>
+            </a:graphic>
+          </wp:inline>
+        </w:drawing>
+      </w:r>
+      <w:r>
+        <w:t xml:space="preserve"> </w:t>
+      </w:r>
+      <w:r>
+        <w:rPr>
+          <w:rFonts w:cs="Times New Roman"/>
+          <w:szCs w:val="24"/>
+        </w:rPr>
+        <w:t xml:space="preserve"> Horizontal display with row thickness</w:t>
+      </w:r>
+    </w:p>
+    <w:p/>
+    <w:p>
+      <w:pPr>
+        <w:pStyle w:val="ListParagraph"/>
+        <w:numPr>
+          <w:ilvl w:val="0"/>
+          <w:numId w:val="9"/>
+        </w:numPr>
+      </w:pPr>
+      <w:r>
+        <w:rPr>
+          <w:b/>
+          <w:bCs/>
+        </w:rPr>
+        <w:t>!important</w:t>
+      </w:r>
+      <w:r>
+        <w:t>:</w:t>
+      </w:r>
+    </w:p>
+    <w:p>
+      <w:pPr>
+        <w:pStyle w:val="ListParagraph"/>
+        <w:numPr>
+          <w:ilvl w:val="1"/>
+          <w:numId w:val="9"/>
+        </w:numPr>
+      </w:pPr>
+      <w:r>
+        <w:t>It is a stand alone value that give special priority to the tag in which it is provided</w:t>
+      </w:r>
+    </w:p>
+    <w:p>
+      <w:pPr>
+        <w:pStyle w:val="ListParagraph"/>
+        <w:numPr>
+          <w:ilvl w:val="1"/>
+          <w:numId w:val="9"/>
+        </w:numPr>
+      </w:pPr>
+      <w:r>
+        <w:rPr>
+          <w:noProof/>
+        </w:rPr>
+        <w:drawing>
+          <wp:inline distT="0" distB="0" distL="0" distR="0" wp14:anchorId="570C5157" wp14:editId="0E9958B1">
+            <wp:extent cx="3514286" cy="352381"/>
+            <wp:effectExtent l="0" t="0" r="0" b="0"/>
+            <wp:docPr id="5" name="Picture 5"/>
+            <wp:cNvGraphicFramePr>
+              <a:graphicFrameLocks xmlns:a="http://schemas.openxmlformats.org/drawingml/2006/main" noChangeAspect="1"/>
+            </wp:cNvGraphicFramePr>
+            <a:graphic xmlns:a="http://schemas.openxmlformats.org/drawingml/2006/main">
+              <a:graphicData uri="http://schemas.openxmlformats.org/drawingml/2006/picture">
+                <pic:pic xmlns:pic="http://schemas.openxmlformats.org/drawingml/2006/picture">
+                  <pic:nvPicPr>
+                    <pic:cNvPr id="1" name=""/>
+                    <pic:cNvPicPr/>
+                  </pic:nvPicPr>
+                  <pic:blipFill>
+                    <a:blip r:embed="rId16"/>
+                    <a:stretch>
+                      <a:fillRect/>
+                    </a:stretch>
+                  </pic:blipFill>
+                  <pic:spPr>
+                    <a:xfrm>
+                      <a:off x="0" y="0"/>
+                      <a:ext cx="3514286" cy="352381"/>
+                    </a:xfrm>
+                    <a:prstGeom prst="rect">
+                      <a:avLst/>
+                    </a:prstGeom>
+                  </pic:spPr>
+                </pic:pic>
+              </a:graphicData>
+            </a:graphic>
+          </wp:inline>
+        </w:drawing>
+      </w:r>
+      <w:r>
+        <w:t>div 1 is displayed BLUE</w:t>
+      </w:r>
+    </w:p>
+    <w:p>
+      <w:pPr>
+        <w:pStyle w:val="ListParagraph"/>
+        <w:numPr>
+          <w:ilvl w:val="1"/>
+          <w:numId w:val="9"/>
+        </w:numPr>
+      </w:pPr>
+      <w:r>
+        <w:drawing>
+          <wp:inline distT="0" distB="0" distL="0" distR="0" wp14:anchorId="75C7D6B3" wp14:editId="0E8483AC">
+            <wp:extent cx="1590897" cy="838317"/>
+            <wp:effectExtent l="0" t="0" r="9525" b="0"/>
+            <wp:docPr id="4" name="Picture 4"/>
+            <wp:cNvGraphicFramePr>
+              <a:graphicFrameLocks xmlns:a="http://schemas.openxmlformats.org/drawingml/2006/main" noChangeAspect="1"/>
+            </wp:cNvGraphicFramePr>
+            <a:graphic xmlns:a="http://schemas.openxmlformats.org/drawingml/2006/main">
+              <a:graphicData uri="http://schemas.openxmlformats.org/drawingml/2006/picture">
+                <pic:pic xmlns:pic="http://schemas.openxmlformats.org/drawingml/2006/picture">
+                  <pic:nvPicPr>
+                    <pic:cNvPr id="1" name=""/>
+                    <pic:cNvPicPr/>
+                  </pic:nvPicPr>
+                  <pic:blipFill>
+                    <a:blip r:embed="rId17"/>
+                    <a:stretch>
+                      <a:fillRect/>
+                    </a:stretch>
+                  </pic:blipFill>
+                  <pic:spPr>
+                    <a:xfrm>
+                      <a:off x="0" y="0"/>
+                      <a:ext cx="1590897" cy="838317"/>
+                    </a:xfrm>
+                    <a:prstGeom prst="rect">
+                      <a:avLst/>
+                    </a:prstGeom>
+                  </pic:spPr>
+                </pic:pic>
+              </a:graphicData>
+            </a:graphic>
+          </wp:inline>
+        </w:drawing>
+      </w:r>
+      <w:r>
+        <w:t>Even though CSS is providing RED color</w:t>
+      </w:r>
+    </w:p>
+    <w:p>
+      <w:pPr>
+        <w:pStyle w:val="ListParagraph"/>
+        <w:numPr>
+          <w:ilvl w:val="1"/>
+          <w:numId w:val="9"/>
+        </w:numPr>
+      </w:pPr>
+      <w:r>
+        <w:rPr>
+          <w:noProof/>
+        </w:rPr>
+        <w:drawing>
+          <wp:inline distT="0" distB="0" distL="0" distR="0" wp14:anchorId="2C2A36F2" wp14:editId="6A8ABCE0">
+            <wp:extent cx="181982" cy="475174"/>
+            <wp:effectExtent l="0" t="0" r="8890" b="1270"/>
+            <wp:docPr id="6" name="Picture 6"/>
+            <wp:cNvGraphicFramePr>
+              <a:graphicFrameLocks xmlns:a="http://schemas.openxmlformats.org/drawingml/2006/main" noChangeAspect="1"/>
+            </wp:cNvGraphicFramePr>
+            <a:graphic xmlns:a="http://schemas.openxmlformats.org/drawingml/2006/main">
+              <a:graphicData uri="http://schemas.openxmlformats.org/drawingml/2006/picture">
+                <pic:pic xmlns:pic="http://schemas.openxmlformats.org/drawingml/2006/picture">
+                  <pic:nvPicPr>
+                    <pic:cNvPr id="1" name=""/>
+                    <pic:cNvPicPr/>
+                  </pic:nvPicPr>
+                  <pic:blipFill>
+                    <a:blip r:embed="rId18"/>
+                    <a:stretch>
+                      <a:fillRect/>
+                    </a:stretch>
+                  </pic:blipFill>
+                  <pic:spPr>
+                    <a:xfrm>
+                      <a:off x="0" y="0"/>
+                      <a:ext cx="187946" cy="490747"/>
+                    </a:xfrm>
+                    <a:prstGeom prst="rect">
+                      <a:avLst/>
+                    </a:prstGeom>
+                  </pic:spPr>
+                </pic:pic>
+              </a:graphicData>
+            </a:graphic>
+          </wp:inline>
+        </w:drawing>
+      </w:r>
+    </w:p>
+    <w:p/>
+    <w:p>
+      <w:pPr>
+        <w:pStyle w:val="ListParagraph"/>
+        <w:numPr>
+          <w:ilvl w:val="0"/>
+          <w:numId w:val="9"/>
+        </w:numPr>
+      </w:pPr>
+      <w:r>
+        <w:t>Icons:</w:t>
+      </w:r>
+    </w:p>
+    <w:p>
+      <w:pPr>
+        <w:pStyle w:val="ListParagraph"/>
+        <w:numPr>
+          <w:ilvl w:val="1"/>
+          <w:numId w:val="9"/>
+        </w:numPr>
+      </w:pPr>
+      <w:r>
+        <w:rPr>
+          <w:b/>
+          <w:bCs/>
+        </w:rPr>
+        <w:t xml:space="preserve">&lt;i&gt; </w:t>
+      </w:r>
+      <w:r>
+        <w:t>tags are used to insert icons to html webpage</w:t>
+      </w:r>
+    </w:p>
+    <w:p>
+      <w:pPr>
+        <w:pStyle w:val="ListParagraph"/>
+        <w:numPr>
+          <w:ilvl w:val="1"/>
+          <w:numId w:val="9"/>
+        </w:numPr>
+      </w:pPr>
+      <w:r>
+        <w:lastRenderedPageBreak/>
+        <w:t xml:space="preserve">Along with </w:t>
+      </w:r>
+      <w:r>
+        <w:rPr>
+          <w:b/>
+          <w:bCs/>
+        </w:rPr>
+        <w:t xml:space="preserve">&lt;i&gt; </w:t>
+      </w:r>
+      <w:r>
+        <w:t>tags</w:t>
+      </w:r>
+      <w:r>
+        <w:t xml:space="preserve">, we have to use </w:t>
+      </w:r>
+      <w:r>
+        <w:rPr>
+          <w:b/>
+          <w:bCs/>
+        </w:rPr>
+        <w:t>&lt;link&gt;</w:t>
+      </w:r>
+      <w:r>
+        <w:t xml:space="preserve"> tag to attach special </w:t>
+      </w:r>
+      <w:r>
+        <w:rPr>
+          <w:b/>
+          <w:bCs/>
+        </w:rPr>
+        <w:t>href</w:t>
+      </w:r>
+      <w:r>
+        <w:t xml:space="preserve"> to fetch these things</w:t>
+      </w:r>
+    </w:p>
+    <w:p>
+      <w:pPr>
+        <w:pStyle w:val="ListParagraph"/>
+        <w:numPr>
+          <w:ilvl w:val="1"/>
+          <w:numId w:val="9"/>
+        </w:numPr>
+      </w:pPr>
+      <w:r>
+        <w:t>Inorder to use:</w:t>
+      </w:r>
+    </w:p>
+    <w:p>
+      <w:pPr>
+        <w:pStyle w:val="ListParagraph"/>
+        <w:numPr>
+          <w:ilvl w:val="2"/>
+          <w:numId w:val="9"/>
+        </w:numPr>
+      </w:pPr>
+      <w:r>
+        <w:t>Font-Awesomeness Icon:</w:t>
+      </w:r>
+      <w:r>
+        <w:rPr>
+          <w:noProof/>
+        </w:rPr>
+        <w:t xml:space="preserve"> </w:t>
+      </w:r>
+      <w:r>
+        <w:rPr>
+          <w:noProof/>
+        </w:rPr>
+        <w:drawing>
+          <wp:inline distT="0" distB="0" distL="0" distR="0" wp14:anchorId="3F9090C4" wp14:editId="07655CCC">
+            <wp:extent cx="5310091" cy="313690"/>
+            <wp:effectExtent l="0" t="0" r="5080" b="0"/>
+            <wp:docPr id="7" name="Picture 7"/>
+            <wp:cNvGraphicFramePr>
+              <a:graphicFrameLocks xmlns:a="http://schemas.openxmlformats.org/drawingml/2006/main" noChangeAspect="1"/>
+            </wp:cNvGraphicFramePr>
+            <a:graphic xmlns:a="http://schemas.openxmlformats.org/drawingml/2006/main">
+              <a:graphicData uri="http://schemas.openxmlformats.org/drawingml/2006/picture">
+                <pic:pic xmlns:pic="http://schemas.openxmlformats.org/drawingml/2006/picture">
+                  <pic:nvPicPr>
+                    <pic:cNvPr id="1" name=""/>
+                    <pic:cNvPicPr/>
+                  </pic:nvPicPr>
+                  <pic:blipFill>
+                    <a:blip r:embed="rId19"/>
+                    <a:stretch>
+                      <a:fillRect/>
+                    </a:stretch>
+                  </pic:blipFill>
+                  <pic:spPr>
+                    <a:xfrm>
+                      <a:off x="0" y="0"/>
+                      <a:ext cx="5311083" cy="313749"/>
+                    </a:xfrm>
+                    <a:prstGeom prst="rect">
+                      <a:avLst/>
+                    </a:prstGeom>
+                  </pic:spPr>
+                </pic:pic>
+              </a:graphicData>
+            </a:graphic>
+          </wp:inline>
+        </w:drawing>
+      </w:r>
+      <w:r>
+        <w:rPr>
+          <w:noProof/>
+        </w:rPr>
+        <w:drawing>
+          <wp:inline distT="0" distB="0" distL="0" distR="0" wp14:anchorId="1C582039" wp14:editId="7BD8F34F">
+            <wp:extent cx="2429214" cy="238158"/>
+            <wp:effectExtent l="0" t="0" r="9525" b="9525"/>
+            <wp:docPr id="8" name="Picture 8"/>
+            <wp:cNvGraphicFramePr>
+              <a:graphicFrameLocks xmlns:a="http://schemas.openxmlformats.org/drawingml/2006/main" noChangeAspect="1"/>
+            </wp:cNvGraphicFramePr>
+            <a:graphic xmlns:a="http://schemas.openxmlformats.org/drawingml/2006/main">
+              <a:graphicData uri="http://schemas.openxmlformats.org/drawingml/2006/picture">
+                <pic:pic xmlns:pic="http://schemas.openxmlformats.org/drawingml/2006/picture">
+                  <pic:nvPicPr>
+                    <pic:cNvPr id="1" name=""/>
+                    <pic:cNvPicPr/>
+                  </pic:nvPicPr>
+                  <pic:blipFill>
+                    <a:blip r:embed="rId20"/>
+                    <a:stretch>
+                      <a:fillRect/>
+                    </a:stretch>
+                  </pic:blipFill>
+                  <pic:spPr>
+                    <a:xfrm>
+                      <a:off x="0" y="0"/>
+                      <a:ext cx="2429214" cy="238158"/>
+                    </a:xfrm>
+                    <a:prstGeom prst="rect">
+                      <a:avLst/>
+                    </a:prstGeom>
+                  </pic:spPr>
+                </pic:pic>
+              </a:graphicData>
+            </a:graphic>
+          </wp:inline>
+        </w:drawing>
+      </w:r>
+    </w:p>
+    <w:p>
+      <w:pPr>
+        <w:pStyle w:val="ListParagraph"/>
+        <w:numPr>
+          <w:ilvl w:val="2"/>
+          <w:numId w:val="9"/>
+        </w:numPr>
+      </w:pPr>
+      <w:r>
+        <w:rPr>
+          <w:noProof/>
+        </w:rPr>
+        <w:t>Google Icons</w:t>
+      </w:r>
+      <w:r>
+        <w:rPr>
+          <w:noProof/>
+        </w:rPr>
+        <w:t>:</w:t>
+      </w:r>
+      <w:r>
+        <w:rPr>
+          <w:noProof/>
+        </w:rPr>
+        <w:t xml:space="preserve"> </w:t>
+      </w:r>
+      <w:r>
+        <w:rPr>
+          <w:noProof/>
+        </w:rPr>
+        <w:drawing>
+          <wp:inline distT="0" distB="0" distL="0" distR="0" wp14:anchorId="13229620" wp14:editId="30E614DB">
+            <wp:extent cx="4600000" cy="380952"/>
+            <wp:effectExtent l="0" t="0" r="0" b="635"/>
+            <wp:docPr id="9" name="Picture 9"/>
+            <wp:cNvGraphicFramePr>
+              <a:graphicFrameLocks xmlns:a="http://schemas.openxmlformats.org/drawingml/2006/main" noChangeAspect="1"/>
+            </wp:cNvGraphicFramePr>
+            <a:graphic xmlns:a="http://schemas.openxmlformats.org/drawingml/2006/main">
+              <a:graphicData uri="http://schemas.openxmlformats.org/drawingml/2006/picture">
+                <pic:pic xmlns:pic="http://schemas.openxmlformats.org/drawingml/2006/picture">
+                  <pic:nvPicPr>
+                    <pic:cNvPr id="1" name=""/>
+                    <pic:cNvPicPr/>
+                  </pic:nvPicPr>
+                  <pic:blipFill>
+                    <a:blip r:embed="rId21"/>
+                    <a:stretch>
+                      <a:fillRect/>
+                    </a:stretch>
+                  </pic:blipFill>
+                  <pic:spPr>
+                    <a:xfrm>
+                      <a:off x="0" y="0"/>
+                      <a:ext cx="4600000" cy="380952"/>
+                    </a:xfrm>
+                    <a:prstGeom prst="rect">
+                      <a:avLst/>
+                    </a:prstGeom>
+                  </pic:spPr>
+                </pic:pic>
+              </a:graphicData>
+            </a:graphic>
+          </wp:inline>
+        </w:drawing>
+      </w:r>
+      <w:r>
+        <w:rPr>
+          <w:noProof/>
+        </w:rPr>
+        <w:drawing>
+          <wp:inline distT="0" distB="0" distL="0" distR="0" wp14:anchorId="2A17E038" wp14:editId="71019FE7">
+            <wp:extent cx="3038899" cy="285790"/>
+            <wp:effectExtent l="0" t="0" r="0" b="0"/>
+            <wp:docPr id="10" name="Picture 10"/>
+            <wp:cNvGraphicFramePr>
+              <a:graphicFrameLocks xmlns:a="http://schemas.openxmlformats.org/drawingml/2006/main" noChangeAspect="1"/>
+            </wp:cNvGraphicFramePr>
+            <a:graphic xmlns:a="http://schemas.openxmlformats.org/drawingml/2006/main">
+              <a:graphicData uri="http://schemas.openxmlformats.org/drawingml/2006/picture">
+                <pic:pic xmlns:pic="http://schemas.openxmlformats.org/drawingml/2006/picture">
+                  <pic:nvPicPr>
+                    <pic:cNvPr id="1" name=""/>
+                    <pic:cNvPicPr/>
+                  </pic:nvPicPr>
+                  <pic:blipFill>
+                    <a:blip r:embed="rId22"/>
+                    <a:stretch>
+                      <a:fillRect/>
+                    </a:stretch>
+                  </pic:blipFill>
+                  <pic:spPr>
+                    <a:xfrm>
+                      <a:off x="0" y="0"/>
+                      <a:ext cx="3038899" cy="285790"/>
+                    </a:xfrm>
+                    <a:prstGeom prst="rect">
+                      <a:avLst/>
+                    </a:prstGeom>
+                  </pic:spPr>
+                </pic:pic>
+              </a:graphicData>
+            </a:graphic>
+          </wp:inline>
+        </w:drawing>
+      </w:r>
+    </w:p>
+    <w:p>
+      <w:pPr>
+        <w:pStyle w:val="ListParagraph"/>
+        <w:numPr>
+          <w:ilvl w:val="2"/>
+          <w:numId w:val="9"/>
+        </w:numPr>
+      </w:pPr>
+      <w:r>
+        <w:rPr>
+          <w:noProof/>
+        </w:rPr>
+        <w:t>Bootstrap Icons:</w:t>
+      </w:r>
+      <w:r>
+        <w:rPr>
+          <w:noProof/>
+        </w:rPr>
+        <w:t xml:space="preserve"> </w:t>
+      </w:r>
+      <w:r>
+        <w:rPr>
+          <w:noProof/>
+        </w:rPr>
+        <w:drawing>
+          <wp:inline distT="0" distB="0" distL="0" distR="0" wp14:anchorId="7AEA5664" wp14:editId="7D6E0D67">
+            <wp:extent cx="5316855" cy="381663"/>
+            <wp:effectExtent l="0" t="0" r="0" b="0"/>
+            <wp:docPr id="11" name="Picture 11"/>
+            <wp:cNvGraphicFramePr>
+              <a:graphicFrameLocks xmlns:a="http://schemas.openxmlformats.org/drawingml/2006/main" noChangeAspect="1"/>
+            </wp:cNvGraphicFramePr>
+            <a:graphic xmlns:a="http://schemas.openxmlformats.org/drawingml/2006/main">
+              <a:graphicData uri="http://schemas.openxmlformats.org/drawingml/2006/picture">
+                <pic:pic xmlns:pic="http://schemas.openxmlformats.org/drawingml/2006/picture">
+                  <pic:nvPicPr>
+                    <pic:cNvPr id="1" name=""/>
+                    <pic:cNvPicPr/>
+                  </pic:nvPicPr>
+                  <pic:blipFill rotWithShape="1">
+                    <a:blip r:embed="rId23"/>
+                    <a:srcRect b="29614"/>
+                    <a:stretch/>
+                  </pic:blipFill>
+                  <pic:spPr bwMode="auto">
+                    <a:xfrm>
+                      <a:off x="0" y="0"/>
+                      <a:ext cx="5328710" cy="382514"/>
+                    </a:xfrm>
+                    <a:prstGeom prst="rect">
+                      <a:avLst/>
+                    </a:prstGeom>
+                    <a:ln>
+                      <a:noFill/>
+                    </a:ln>
+                    <a:extLst>
+                      <a:ext uri="{53640926-AAD7-44D8-BBD7-CCE9431645EC}">
+                        <a14:shadowObscured xmlns:a14="http://schemas.microsoft.com/office/drawing/2010/main"/>
+                      </a:ext>
+                    </a:extLst>
+                  </pic:spPr>
+                </pic:pic>
+              </a:graphicData>
+            </a:graphic>
+          </wp:inline>
+        </w:drawing>
+      </w:r>
+      <w:r>
+        <w:rPr>
+          <w:noProof/>
+        </w:rPr>
+        <w:drawing>
+          <wp:inline distT="0" distB="0" distL="0" distR="0" wp14:anchorId="21181D92" wp14:editId="35333EA2">
+            <wp:extent cx="3620005" cy="285790"/>
+            <wp:effectExtent l="0" t="0" r="0" b="0"/>
+            <wp:docPr id="12" name="Picture 12"/>
+            <wp:cNvGraphicFramePr>
+              <a:graphicFrameLocks xmlns:a="http://schemas.openxmlformats.org/drawingml/2006/main" noChangeAspect="1"/>
+            </wp:cNvGraphicFramePr>
+            <a:graphic xmlns:a="http://schemas.openxmlformats.org/drawingml/2006/main">
+              <a:graphicData uri="http://schemas.openxmlformats.org/drawingml/2006/picture">
+                <pic:pic xmlns:pic="http://schemas.openxmlformats.org/drawingml/2006/picture">
+                  <pic:nvPicPr>
+                    <pic:cNvPr id="1" name=""/>
+                    <pic:cNvPicPr/>
+                  </pic:nvPicPr>
+                  <pic:blipFill>
+                    <a:blip r:embed="rId24"/>
+                    <a:stretch>
+                      <a:fillRect/>
+                    </a:stretch>
+                  </pic:blipFill>
+                  <pic:spPr>
+                    <a:xfrm>
+                      <a:off x="0" y="0"/>
+                      <a:ext cx="3620005" cy="285790"/>
+                    </a:xfrm>
+                    <a:prstGeom prst="rect">
+                      <a:avLst/>
+                    </a:prstGeom>
+                  </pic:spPr>
+                </pic:pic>
+              </a:graphicData>
+            </a:graphic>
+          </wp:inline>
+        </w:drawing>
+      </w:r>
+    </w:p>
+    <w:p/>
+    <w:p>
+      <w:pPr>
+        <w:pStyle w:val="ListParagraph"/>
+        <w:numPr>
+          <w:ilvl w:val="0"/>
+          <w:numId w:val="9"/>
+        </w:numPr>
+      </w:pPr>
+      <w:r>
+        <w:t>text-effects:</w:t>
+      </w:r>
+    </w:p>
+    <w:p>
+      <w:pPr>
+        <w:pStyle w:val="ListParagraph"/>
+        <w:numPr>
+          <w:ilvl w:val="1"/>
+          <w:numId w:val="9"/>
+        </w:numPr>
+        <w:rPr>
+          <w:b/>
+          <w:bCs/>
+        </w:rPr>
+      </w:pPr>
+      <w:r>
+        <w:rPr>
+          <w:b/>
+          <w:bCs/>
+        </w:rPr>
+        <w:t>text-overflow</w:t>
+      </w:r>
+      <w:r>
+        <w:t xml:space="preserve">: </w:t>
+      </w:r>
+    </w:p>
+    <w:p>
+      <w:pPr>
+        <w:pStyle w:val="ListParagraph"/>
+        <w:numPr>
+          <w:ilvl w:val="2"/>
+          <w:numId w:val="9"/>
+        </w:numPr>
+        <w:rPr>
+          <w:b/>
+          <w:bCs/>
+        </w:rPr>
+      </w:pPr>
+      <w:r>
+        <w:t>It defines how a text should be displayed while it is overflowing in a text-area</w:t>
+      </w:r>
+    </w:p>
+    <w:p>
+      <w:pPr>
+        <w:pStyle w:val="ListParagraph"/>
+        <w:numPr>
+          <w:ilvl w:val="2"/>
+          <w:numId w:val="9"/>
+        </w:numPr>
+        <w:rPr>
+          <w:b/>
+          <w:bCs/>
+        </w:rPr>
+      </w:pPr>
+      <w:r>
+        <w:t>Takes the values “clipped” or “ellipsis”</w:t>
+      </w:r>
+    </w:p>
+    <w:p>
+      <w:pPr>
+        <w:pStyle w:val="ListParagraph"/>
+        <w:numPr>
+          <w:ilvl w:val="1"/>
+          <w:numId w:val="9"/>
+        </w:numPr>
+        <w:rPr>
+          <w:b/>
+          <w:bCs/>
+        </w:rPr>
+      </w:pPr>
+      <w:r>
+        <w:rPr>
+          <w:b/>
+          <w:bCs/>
+        </w:rPr>
+        <w:t>word-wrap</w:t>
+      </w:r>
+      <w:r>
+        <w:t>:</w:t>
+      </w:r>
+    </w:p>
+    <w:p>
+      <w:pPr>
+        <w:pStyle w:val="ListParagraph"/>
+        <w:numPr>
+          <w:ilvl w:val="2"/>
+          <w:numId w:val="9"/>
+        </w:numPr>
+        <w:rPr>
+          <w:b/>
+          <w:bCs/>
+        </w:rPr>
+      </w:pPr>
+      <w:r>
+        <w:t>If defined with the value “break-word”, the long words in the text areas are broken and displayed in the next line</w:t>
+      </w:r>
+    </w:p>
+    <w:p>
+      <w:pPr>
+        <w:pStyle w:val="ListParagraph"/>
+        <w:numPr>
+          <w:ilvl w:val="1"/>
+          <w:numId w:val="9"/>
+        </w:numPr>
+        <w:rPr>
+          <w:b/>
+          <w:bCs/>
+        </w:rPr>
+      </w:pPr>
+      <w:r>
+        <w:rPr>
+          <w:b/>
+          <w:bCs/>
+        </w:rPr>
+        <w:t>word-break</w:t>
+      </w:r>
+      <w:r>
+        <w:t>:</w:t>
+      </w:r>
+    </w:p>
+    <w:p>
+      <w:pPr>
+        <w:pStyle w:val="ListParagraph"/>
+        <w:numPr>
+          <w:ilvl w:val="2"/>
+          <w:numId w:val="9"/>
+        </w:numPr>
+        <w:rPr>
+          <w:b/>
+          <w:bCs/>
+        </w:rPr>
+      </w:pPr>
+      <w:r>
+        <w:t>It defines how a line should be broken</w:t>
+      </w:r>
+    </w:p>
+    <w:p>
+      <w:pPr>
+        <w:pStyle w:val="ListParagraph"/>
+        <w:numPr>
+          <w:ilvl w:val="2"/>
+          <w:numId w:val="9"/>
+        </w:numPr>
+        <w:rPr>
+          <w:b/>
+          <w:bCs/>
+        </w:rPr>
+      </w:pPr>
+      <w:r>
+        <w:t>Takes the values “break-all” or “keep-all”</w:t>
+      </w:r>
+    </w:p>
+    <w:p>
+      <w:pPr>
+        <w:pStyle w:val="ListParagraph"/>
+        <w:numPr>
+          <w:ilvl w:val="2"/>
+          <w:numId w:val="9"/>
+        </w:numPr>
+        <w:rPr>
+          <w:b/>
+          <w:bCs/>
+        </w:rPr>
+      </w:pPr>
+      <w:r>
+        <w:t>“keep-all”</w:t>
+      </w:r>
+      <w:r>
+        <w:t xml:space="preserve"> keeps the words as it is without breaking the word</w:t>
+      </w:r>
+    </w:p>
+    <w:p>
+      <w:pPr>
+        <w:pStyle w:val="ListParagraph"/>
+        <w:numPr>
+          <w:ilvl w:val="2"/>
+          <w:numId w:val="9"/>
+        </w:numPr>
+        <w:rPr>
+          <w:b/>
+          <w:bCs/>
+        </w:rPr>
+      </w:pPr>
+      <w:r>
+        <w:t>“break-all”</w:t>
+      </w:r>
+      <w:r>
+        <w:t xml:space="preserve"> breaks the word to fit it inside the text-area width</w:t>
+      </w:r>
+    </w:p>
+    <w:p>
+      <w:pPr>
+        <w:pStyle w:val="ListParagraph"/>
+        <w:numPr>
+          <w:ilvl w:val="1"/>
+          <w:numId w:val="9"/>
+        </w:numPr>
+        <w:rPr>
+          <w:b/>
+          <w:bCs/>
+        </w:rPr>
+      </w:pPr>
+      <w:r>
+        <w:rPr>
+          <w:b/>
+          <w:bCs/>
+        </w:rPr>
+        <w:t>writing-mode</w:t>
+      </w:r>
+      <w:r>
+        <w:t>:</w:t>
+      </w:r>
+    </w:p>
+    <w:p>
+      <w:pPr>
+        <w:pStyle w:val="ListParagraph"/>
+        <w:numPr>
+          <w:ilvl w:val="2"/>
+          <w:numId w:val="9"/>
+        </w:numPr>
+        <w:rPr>
+          <w:b/>
+          <w:bCs/>
+        </w:rPr>
+      </w:pPr>
+      <w:r>
+        <w:t>It defines how a content should be displayed in a textarea</w:t>
+      </w:r>
+    </w:p>
+    <w:p>
+      <w:pPr>
+        <w:pStyle w:val="ListParagraph"/>
+        <w:numPr>
+          <w:ilvl w:val="2"/>
+          <w:numId w:val="9"/>
+        </w:numPr>
+        <w:rPr>
+          <w:b/>
+          <w:bCs/>
+        </w:rPr>
+      </w:pPr>
+      <w:r>
+        <w:t>“horizontal-tb” display’s the content horizontally from top to bottom (like normal text)</w:t>
+      </w:r>
+    </w:p>
+    <w:p>
+      <w:pPr>
+        <w:pStyle w:val="ListParagraph"/>
+        <w:numPr>
+          <w:ilvl w:val="2"/>
+          <w:numId w:val="9"/>
+        </w:numPr>
+        <w:rPr>
+          <w:b/>
+          <w:bCs/>
+        </w:rPr>
+      </w:pPr>
+      <w:r>
+        <w:t>“vertical-lr” display’s the content 90 degree rotated clockwise from left to right line by line</w:t>
+      </w:r>
+    </w:p>
+    <w:p>
+      <w:pPr>
+        <w:pStyle w:val="ListParagraph"/>
+        <w:numPr>
+          <w:ilvl w:val="2"/>
+          <w:numId w:val="9"/>
+        </w:numPr>
+        <w:rPr>
+          <w:b/>
+          <w:bCs/>
+        </w:rPr>
+      </w:pPr>
+      <w:r>
+        <w:t>“vertical-r</w:t>
+      </w:r>
+      <w:r>
+        <w:t>l</w:t>
+      </w:r>
+      <w:r>
+        <w:t>” display</w:t>
+      </w:r>
+      <w:r>
+        <w:t>’s</w:t>
+      </w:r>
+      <w:r>
+        <w:t xml:space="preserve"> the content 90 degree rotated clockwise from </w:t>
+      </w:r>
+      <w:r>
+        <w:t>right</w:t>
+      </w:r>
+      <w:r>
+        <w:t xml:space="preserve"> to </w:t>
+      </w:r>
+      <w:r>
+        <w:t>left</w:t>
+      </w:r>
+      <w:r>
+        <w:t xml:space="preserve"> line by line</w:t>
+      </w:r>
+    </w:p>
+    <w:p>
+      <w:pPr>
+        <w:pStyle w:val="ListParagraph"/>
+        <w:ind w:left="1080"/>
+      </w:pPr>
+      <w:r>
+        <w:t xml:space="preserve"> </w:t>
+      </w:r>
+    </w:p>
+    <w:p>
+      <w:pPr>
+        <w:pStyle w:val="ListParagraph"/>
+        <w:ind w:left="1080"/>
+      </w:pPr>
+    </w:p>
+    <w:p/>
+    <w:p>
+      <w:pPr>
+        <w:pStyle w:val="ListParagraph"/>
+        <w:numPr>
+          <w:ilvl w:val="0"/>
+          <w:numId w:val="9"/>
+        </w:numPr>
+      </w:pPr>
+      <w:r>
+        <w:rPr>
+          <w:rFonts w:cs="Times New Roman"/>
+          <w:b/>
+          <w:bCs/>
           <w:szCs w:val="24"/>
         </w:rPr>
         <w:t>text-align</w:t>
       </w:r>
       <w:r>
         <w:rPr>
-          <w:rFonts w:ascii="Times New Roman" w:hAnsi="Times New Roman" w:cs="Times New Roman"/>
-          <w:sz w:val="24"/>
+          <w:rFonts w:cs="Times New Roman"/>
           <w:szCs w:val="24"/>
         </w:rPr>
         <w:t>:</w:t>
@@ -793,26 +1836,23 @@
       </w:pPr>
       <w:r>
         <w:rPr>
-          <w:rFonts w:ascii="Times New Roman" w:hAnsi="Times New Roman" w:cs="Times New Roman"/>
-          <w:sz w:val="24"/>
+          <w:rFonts w:cs="Times New Roman"/>
           <w:szCs w:val="24"/>
         </w:rPr>
         <w:t xml:space="preserve">Takes the values: </w:t>
       </w:r>
       <w:r>
         <w:rPr>
-          <w:rFonts w:ascii="Times New Roman" w:hAnsi="Times New Roman" w:cs="Times New Roman"/>
-          <w:b/>
-          <w:bCs/>
-          <w:sz w:val="24"/>
+          <w:rFonts w:cs="Times New Roman"/>
+          <w:b/>
+          <w:bCs/>
           <w:szCs w:val="24"/>
         </w:rPr>
         <w:t>left, right, center, justify, justify-all, start, end</w:t>
       </w:r>
       <w:r>
         <w:rPr>
-          <w:rFonts w:ascii="Times New Roman" w:hAnsi="Times New Roman" w:cs="Times New Roman"/>
-          <w:sz w:val="24"/>
+          <w:rFonts w:cs="Times New Roman"/>
           <w:szCs w:val="24"/>
         </w:rPr>
         <w:t xml:space="preserve"> etc</w:t>
@@ -828,18 +1868,17 @@
       </w:pPr>
       <w:r>
         <w:rPr>
-          <w:rFonts w:ascii="Times New Roman" w:hAnsi="Times New Roman" w:cs="Times New Roman"/>
-          <w:b/>
-          <w:bCs/>
-          <w:sz w:val="24"/>
-          <w:szCs w:val="24"/>
-        </w:rPr>
+          <w:rFonts w:cs="Times New Roman"/>
+          <w:b/>
+          <w:bCs/>
+          <w:szCs w:val="24"/>
+        </w:rPr>
+        <w:lastRenderedPageBreak/>
         <w:t>text-decoration</w:t>
       </w:r>
       <w:r>
         <w:rPr>
-          <w:rFonts w:ascii="Times New Roman" w:hAnsi="Times New Roman" w:cs="Times New Roman"/>
-          <w:sz w:val="24"/>
+          <w:rFonts w:cs="Times New Roman"/>
           <w:szCs w:val="24"/>
         </w:rPr>
         <w:t>:</w:t>
@@ -855,26 +1894,23 @@
       </w:pPr>
       <w:r>
         <w:rPr>
-          <w:rFonts w:ascii="Times New Roman" w:hAnsi="Times New Roman" w:cs="Times New Roman"/>
-          <w:sz w:val="24"/>
+          <w:rFonts w:cs="Times New Roman"/>
           <w:szCs w:val="24"/>
         </w:rPr>
         <w:t xml:space="preserve">Mainly used in </w:t>
       </w:r>
       <w:r>
         <w:rPr>
-          <w:rFonts w:ascii="Times New Roman" w:hAnsi="Times New Roman" w:cs="Times New Roman"/>
-          <w:b/>
-          <w:bCs/>
-          <w:sz w:val="24"/>
+          <w:rFonts w:cs="Times New Roman"/>
+          <w:b/>
+          <w:bCs/>
           <w:szCs w:val="24"/>
         </w:rPr>
         <w:t>&lt;a&gt;</w:t>
       </w:r>
       <w:r>
         <w:rPr>
-          <w:rFonts w:ascii="Times New Roman" w:hAnsi="Times New Roman" w:cs="Times New Roman"/>
-          <w:sz w:val="24"/>
+          <w:rFonts w:cs="Times New Roman"/>
           <w:szCs w:val="24"/>
         </w:rPr>
         <w:t xml:space="preserve"> tags to remove the hyperlink underline with value: none;</w:t>
@@ -894,18 +1930,16 @@
       </w:pPr>
       <w:r>
         <w:rPr>
-          <w:rFonts w:ascii="Times New Roman" w:hAnsi="Times New Roman" w:cs="Times New Roman"/>
-          <w:b/>
-          <w:bCs/>
-          <w:sz w:val="24"/>
+          <w:rFonts w:cs="Times New Roman"/>
+          <w:b/>
+          <w:bCs/>
           <w:szCs w:val="24"/>
         </w:rPr>
         <w:t>font-size</w:t>
       </w:r>
       <w:r>
         <w:rPr>
-          <w:rFonts w:ascii="Times New Roman" w:hAnsi="Times New Roman" w:cs="Times New Roman"/>
-          <w:sz w:val="24"/>
+          <w:rFonts w:cs="Times New Roman"/>
           <w:szCs w:val="24"/>
         </w:rPr>
         <w:t>:</w:t>
@@ -925,47 +1959,10 @@
       </w:pPr>
       <w:r>
         <w:rPr>
-          <w:rFonts w:ascii="Times New Roman" w:hAnsi="Times New Roman" w:cs="Times New Roman"/>
-          <w:sz w:val="24"/>
-          <w:szCs w:val="24"/>
-        </w:rPr>
-        <w:t xml:space="preserve">To set the font size in </w:t>
-      </w:r>
-      <w:proofErr w:type="spellStart"/>
-      <w:r>
-        <w:rPr>
-          <w:rFonts w:ascii="Times New Roman" w:hAnsi="Times New Roman" w:cs="Times New Roman"/>
-          <w:sz w:val="24"/>
-          <w:szCs w:val="24"/>
-        </w:rPr>
-        <w:t>px</w:t>
-      </w:r>
-      <w:proofErr w:type="spellEnd"/>
-      <w:r>
-        <w:rPr>
-          <w:rFonts w:ascii="Times New Roman" w:hAnsi="Times New Roman" w:cs="Times New Roman"/>
-          <w:sz w:val="24"/>
-          <w:szCs w:val="24"/>
-        </w:rPr>
-        <w:t xml:space="preserve">, </w:t>
-      </w:r>
-      <w:proofErr w:type="spellStart"/>
-      <w:r>
-        <w:rPr>
-          <w:rFonts w:ascii="Times New Roman" w:hAnsi="Times New Roman" w:cs="Times New Roman"/>
-          <w:sz w:val="24"/>
-          <w:szCs w:val="24"/>
-        </w:rPr>
-        <w:t>em</w:t>
-      </w:r>
-      <w:proofErr w:type="spellEnd"/>
-      <w:r>
-        <w:rPr>
-          <w:rFonts w:ascii="Times New Roman" w:hAnsi="Times New Roman" w:cs="Times New Roman"/>
-          <w:sz w:val="24"/>
-          <w:szCs w:val="24"/>
-        </w:rPr>
-        <w:t>, % etc</w:t>
+          <w:rFonts w:cs="Times New Roman"/>
+          <w:szCs w:val="24"/>
+        </w:rPr>
+        <w:t>To set the font size in px, em, % etc</w:t>
       </w:r>
     </w:p>
     <w:p>
@@ -982,118 +1979,52 @@
       </w:pPr>
       <w:r>
         <w:rPr>
-          <w:rFonts w:ascii="Times New Roman" w:hAnsi="Times New Roman" w:cs="Times New Roman"/>
-          <w:b/>
-          <w:bCs/>
-          <w:sz w:val="24"/>
-          <w:szCs w:val="24"/>
-        </w:rPr>
-        <w:t xml:space="preserve">margin (margin-top, </w:t>
-      </w:r>
-      <w:r>
-        <w:rPr>
-          <w:rFonts w:ascii="Times New Roman" w:hAnsi="Times New Roman" w:cs="Times New Roman"/>
-          <w:b/>
-          <w:bCs/>
-          <w:sz w:val="24"/>
-          <w:szCs w:val="24"/>
-        </w:rPr>
-        <w:t>margin-</w:t>
-      </w:r>
-      <w:r>
-        <w:rPr>
-          <w:rFonts w:ascii="Times New Roman" w:hAnsi="Times New Roman" w:cs="Times New Roman"/>
-          <w:b/>
-          <w:bCs/>
-          <w:sz w:val="24"/>
-          <w:szCs w:val="24"/>
-        </w:rPr>
-        <w:t>bottom</w:t>
-      </w:r>
-      <w:r>
-        <w:rPr>
-          <w:rFonts w:ascii="Times New Roman" w:hAnsi="Times New Roman" w:cs="Times New Roman"/>
-          <w:b/>
-          <w:bCs/>
-          <w:sz w:val="24"/>
-          <w:szCs w:val="24"/>
-        </w:rPr>
-        <w:t>,</w:t>
-      </w:r>
-      <w:r>
-        <w:rPr>
-          <w:rFonts w:ascii="Times New Roman" w:hAnsi="Times New Roman" w:cs="Times New Roman"/>
-          <w:b/>
-          <w:bCs/>
-          <w:sz w:val="24"/>
+          <w:rFonts w:cs="Times New Roman"/>
+          <w:b/>
+          <w:bCs/>
+          <w:szCs w:val="24"/>
+        </w:rPr>
+        <w:t>margin (margin-top, margin-bottom,</w:t>
+      </w:r>
+      <w:r>
+        <w:rPr>
+          <w:rFonts w:cs="Times New Roman"/>
+          <w:b/>
+          <w:bCs/>
           <w:szCs w:val="24"/>
         </w:rPr>
         <w:t xml:space="preserve"> </w:t>
       </w:r>
       <w:r>
         <w:rPr>
-          <w:rFonts w:ascii="Times New Roman" w:hAnsi="Times New Roman" w:cs="Times New Roman"/>
-          <w:b/>
-          <w:bCs/>
-          <w:sz w:val="24"/>
-          <w:szCs w:val="24"/>
-        </w:rPr>
-        <w:t>margin-</w:t>
-      </w:r>
-      <w:r>
-        <w:rPr>
-          <w:rFonts w:ascii="Times New Roman" w:hAnsi="Times New Roman" w:cs="Times New Roman"/>
-          <w:b/>
-          <w:bCs/>
-          <w:sz w:val="24"/>
-          <w:szCs w:val="24"/>
-        </w:rPr>
-        <w:t>left</w:t>
-      </w:r>
-      <w:r>
-        <w:rPr>
-          <w:rFonts w:ascii="Times New Roman" w:hAnsi="Times New Roman" w:cs="Times New Roman"/>
-          <w:b/>
-          <w:bCs/>
-          <w:sz w:val="24"/>
-          <w:szCs w:val="24"/>
-        </w:rPr>
-        <w:t>,</w:t>
-      </w:r>
-      <w:r>
-        <w:rPr>
-          <w:rFonts w:ascii="Times New Roman" w:hAnsi="Times New Roman" w:cs="Times New Roman"/>
-          <w:b/>
-          <w:bCs/>
-          <w:sz w:val="24"/>
+          <w:rFonts w:cs="Times New Roman"/>
+          <w:b/>
+          <w:bCs/>
+          <w:szCs w:val="24"/>
+        </w:rPr>
+        <w:t>margin-left,</w:t>
+      </w:r>
+      <w:r>
+        <w:rPr>
+          <w:rFonts w:cs="Times New Roman"/>
+          <w:b/>
+          <w:bCs/>
           <w:szCs w:val="24"/>
         </w:rPr>
         <w:t xml:space="preserve"> </w:t>
       </w:r>
       <w:r>
         <w:rPr>
-          <w:rFonts w:ascii="Times New Roman" w:hAnsi="Times New Roman" w:cs="Times New Roman"/>
-          <w:b/>
-          <w:bCs/>
-          <w:sz w:val="24"/>
-          <w:szCs w:val="24"/>
-        </w:rPr>
-        <w:t>margin-</w:t>
-      </w:r>
-      <w:r>
-        <w:rPr>
-          <w:rFonts w:ascii="Times New Roman" w:hAnsi="Times New Roman" w:cs="Times New Roman"/>
-          <w:b/>
-          <w:bCs/>
-          <w:sz w:val="24"/>
-          <w:szCs w:val="24"/>
-        </w:rPr>
-        <w:t>right)</w:t>
-      </w:r>
-      <w:r>
-        <w:rPr>
-          <w:rFonts w:ascii="Times New Roman" w:hAnsi="Times New Roman" w:cs="Times New Roman"/>
-          <w:sz w:val="24"/>
+          <w:rFonts w:cs="Times New Roman"/>
+          <w:b/>
+          <w:bCs/>
+          <w:szCs w:val="24"/>
+        </w:rPr>
+        <w:t>margin-right)</w:t>
+      </w:r>
+      <w:r>
+        <w:rPr>
+          <w:rFonts w:cs="Times New Roman"/>
           <w:szCs w:val="24"/>
         </w:rPr>
         <w:t>:</w:t>
@@ -1107,10 +2038,26 @@
           <w:numId w:val="9"/>
         </w:numPr>
         <w:rPr>
-          <w:b/>
-          <w:bCs/>
-        </w:rPr>
-      </w:pPr>
+          <w:rFonts w:cs="Times New Roman"/>
+          <w:b/>
+          <w:bCs/>
+          <w:szCs w:val="24"/>
+        </w:rPr>
+      </w:pPr>
+      <w:r>
+        <w:rPr>
+          <w:rFonts w:cs="Times New Roman"/>
+          <w:szCs w:val="24"/>
+        </w:rPr>
+        <w:t>To set the margin</w:t>
+      </w:r>
+      <w:r>
+        <w:rPr>
+          <w:rFonts w:cs="Times New Roman"/>
+          <w:szCs w:val="24"/>
+        </w:rPr>
+        <w:t xml:space="preserve"> from top-right-bottom-left order (clockwise)</w:t>
+      </w:r>
     </w:p>
     <w:sectPr>
       <w:pgSz w:w="11906" w:h="16838"/>
@@ -1920,7 +2867,7 @@
   <w:abstractNum w:abstractNumId="7" w15:restartNumberingAfterBreak="0">
     <w:nsid w:val="67DB7862"/>
     <w:multiLevelType w:val="hybridMultilevel"/>
-    <w:tmpl w:val="CD2802B4"/>
+    <w:tmpl w:val="4530C20E"/>
     <w:lvl w:ilvl="0" w:tplc="40090003">
       <w:start w:val="1"/>
       <w:numFmt w:val="bullet"/>
@@ -1933,28 +2880,25 @@
         <w:rFonts w:ascii="Courier New" w:hAnsi="Courier New" w:cs="Courier New" w:hint="default"/>
       </w:rPr>
     </w:lvl>
-    <w:lvl w:ilvl="1" w:tplc="40090001">
+    <w:lvl w:ilvl="1" w:tplc="4009000F">
+      <w:start w:val="1"/>
+      <w:numFmt w:val="decimal"/>
+      <w:lvlText w:val="%2."/>
+      <w:lvlJc w:val="left"/>
+      <w:pPr>
+        <w:ind w:left="1080" w:hanging="360"/>
+      </w:pPr>
+    </w:lvl>
+    <w:lvl w:ilvl="2" w:tplc="40090001">
       <w:start w:val="1"/>
       <w:numFmt w:val="bullet"/>
       <w:lvlText w:val=""/>
       <w:lvlJc w:val="left"/>
       <w:pPr>
-        <w:ind w:left="1080" w:hanging="360"/>
+        <w:ind w:left="1800" w:hanging="360"/>
       </w:pPr>
       <w:rPr>
         <w:rFonts w:ascii="Symbol" w:hAnsi="Symbol" w:hint="default"/>
-      </w:rPr>
-    </w:lvl>
-    <w:lvl w:ilvl="2" w:tplc="40090005" w:tentative="1">
-      <w:start w:val="1"/>
-      <w:numFmt w:val="bullet"/>
-      <w:lvlText w:val=""/>
-      <w:lvlJc w:val="left"/>
-      <w:pPr>
-        <w:ind w:left="1800" w:hanging="360"/>
-      </w:pPr>
-      <w:rPr>
-        <w:rFonts w:ascii="Wingdings" w:hAnsi="Wingdings" w:hint="default"/>
       </w:rPr>
     </w:lvl>
     <w:lvl w:ilvl="3" w:tplc="40090001" w:tentative="1">
@@ -2570,7 +3514,13 @@
   </w:latentStyles>
   <w:style w:type="paragraph" w:default="1" w:styleId="Normal">
     <w:name w:val="Normal"/>
+    <w:aliases w:val="CSS content"/>
     <w:qFormat/>
+    <w:rsid w:val="000B7AC5"/>
+    <w:rPr>
+      <w:rFonts w:ascii="Times New Roman" w:hAnsi="Times New Roman"/>
+      <w:sz w:val="24"/>
+    </w:rPr>
   </w:style>
   <w:style w:type="paragraph" w:styleId="Heading1">
     <w:name w:val="heading 1"/>
@@ -2589,7 +3539,7 @@
       <w:outlineLvl w:val="0"/>
     </w:pPr>
     <w:rPr>
-      <w:rFonts w:ascii="Times New Roman" w:eastAsiaTheme="majorEastAsia" w:hAnsi="Times New Roman" w:cstheme="majorBidi"/>
+      <w:rFonts w:eastAsiaTheme="majorEastAsia" w:cstheme="majorBidi"/>
       <w:color w:val="000000" w:themeColor="text1"/>
       <w:sz w:val="52"/>
       <w:szCs w:val="32"/>
@@ -2612,7 +3562,7 @@
       <w:outlineLvl w:val="1"/>
     </w:pPr>
     <w:rPr>
-      <w:rFonts w:ascii="Times New Roman" w:eastAsiaTheme="majorEastAsia" w:hAnsi="Times New Roman" w:cstheme="majorBidi"/>
+      <w:rFonts w:eastAsiaTheme="majorEastAsia" w:cstheme="majorBidi"/>
       <w:color w:val="000000" w:themeColor="text1"/>
       <w:sz w:val="40"/>
       <w:szCs w:val="26"/>
@@ -2622,6 +3572,7 @@
   <w:style w:type="character" w:default="1" w:styleId="DefaultParagraphFont">
     <w:name w:val="Default Paragraph Font"/>
     <w:uiPriority w:val="1"/>
+    <w:semiHidden/>
     <w:unhideWhenUsed/>
   </w:style>
   <w:style w:type="table" w:default="1" w:styleId="TableNormal">

</xml_diff>